<commit_message>
Se Terminó la documentacion del problema B, Falta la del Problema A
Tambien se arreglo una cosa en la documentacion java del problema B
</commit_message>
<xml_diff>
--- a/Documentos Proyecto Dalgo/ProblemaA.docx
+++ b/Documentos Proyecto Dalgo/ProblemaA.docx
@@ -4,6 +4,7 @@
   <w:body>
     <w:p>
       <w:pPr>
+        <w:spacing w:line="240" w:lineRule="auto"/>
         <w:jc w:val="center"/>
         <w:rPr>
           <w:lang w:val="es-ES"/>
@@ -18,6 +19,7 @@
     </w:p>
     <w:p>
       <w:pPr>
+        <w:spacing w:line="240" w:lineRule="auto"/>
         <w:rPr>
           <w:lang w:val="es-ES"/>
         </w:rPr>
@@ -37,6 +39,7 @@
     </w:p>
     <w:p>
       <w:pPr>
+        <w:spacing w:line="240" w:lineRule="auto"/>
         <w:rPr>
           <w:lang w:val="es-ES"/>
         </w:rPr>
@@ -59,11 +62,10 @@
         </w:rPr>
         <w:t>Zambrano</w:t>
       </w:r>
-      <w:bookmarkStart w:id="0" w:name="_GoBack"/>
-      <w:bookmarkEnd w:id="0"/>
-    </w:p>
-    <w:p>
-      <w:pPr>
+    </w:p>
+    <w:p>
+      <w:pPr>
+        <w:spacing w:line="240" w:lineRule="auto"/>
         <w:rPr>
           <w:lang w:val="es-ES"/>
         </w:rPr>
@@ -77,6 +79,7 @@
     </w:p>
     <w:p>
       <w:pPr>
+        <w:spacing w:line="240" w:lineRule="auto"/>
         <w:rPr>
           <w:rFonts w:ascii="Consolas" w:hAnsi="Consolas" w:cs="Consolas"/>
           <w:sz w:val="20"/>
@@ -93,6 +96,653 @@
         </w:rPr>
         <w:t>201515438</w:t>
       </w:r>
+    </w:p>
+    <w:p>
+      <w:pPr>
+        <w:spacing w:line="240" w:lineRule="auto"/>
+        <w:rPr>
+          <w:lang w:val="es-ES"/>
+        </w:rPr>
+      </w:pPr>
+    </w:p>
+    <w:p>
+      <w:pPr>
+        <w:spacing w:line="240" w:lineRule="auto"/>
+        <w:rPr>
+          <w:lang w:val="es-ES"/>
+        </w:rPr>
+      </w:pPr>
+    </w:p>
+    <w:p>
+      <w:pPr>
+        <w:spacing w:line="240" w:lineRule="auto"/>
+        <w:rPr>
+          <w:lang w:val="es-ES"/>
+        </w:rPr>
+      </w:pPr>
+      <w:r>
+        <w:rPr>
+          <w:lang w:val="es-ES"/>
+        </w:rPr>
+        <w:t>Como podemos observar nos hace falta la complejidad temporal de encontrar el MCD, para la complejidad temporal de este algoritmo existen diversos criterios, algunos de ellos muy diferentes, sin embargo en general la mayoría de ellos concuerdan en que la complejidad es logarítmica, lo cual tiene sentido debido a que cada vez que intentamos simplificar estamos dividiendo, es decir, estamos disminuyendo logarítmicamente la cantidad de n, entre ellos está el teorema Lames que se encuentra como una de nuestras referencias en {5] y {6] y entre otras y la que decidimos usar es de un artículo que se encuentra en nuestras referencias [4] en el cual se menciona que: ‘</w:t>
+      </w:r>
+      <w:r>
+        <w:rPr>
+          <w:rFonts w:ascii="Arial" w:hAnsi="Arial" w:cs="Arial"/>
+          <w:lang w:val="es-ES"/>
+        </w:rPr>
+        <w:t xml:space="preserve">he </w:t>
+      </w:r>
+      <w:proofErr w:type="spellStart"/>
+      <w:r>
+        <w:rPr>
+          <w:rFonts w:ascii="Arial" w:hAnsi="Arial" w:cs="Arial"/>
+          <w:lang w:val="es-ES"/>
+        </w:rPr>
+        <w:t>computational</w:t>
+      </w:r>
+      <w:proofErr w:type="spellEnd"/>
+      <w:r>
+        <w:rPr>
+          <w:rFonts w:ascii="Arial" w:hAnsi="Arial" w:cs="Arial"/>
+          <w:lang w:val="es-ES"/>
+        </w:rPr>
+        <w:t xml:space="preserve"> </w:t>
+      </w:r>
+      <w:proofErr w:type="spellStart"/>
+      <w:r>
+        <w:rPr>
+          <w:rFonts w:ascii="Arial" w:hAnsi="Arial" w:cs="Arial"/>
+          <w:lang w:val="es-ES"/>
+        </w:rPr>
+        <w:t>efficiency</w:t>
+      </w:r>
+      <w:proofErr w:type="spellEnd"/>
+      <w:r>
+        <w:rPr>
+          <w:rFonts w:ascii="Arial" w:hAnsi="Arial" w:cs="Arial"/>
+          <w:lang w:val="es-ES"/>
+        </w:rPr>
+        <w:t xml:space="preserve"> of </w:t>
+      </w:r>
+      <w:proofErr w:type="spellStart"/>
+      <w:r>
+        <w:rPr>
+          <w:rFonts w:ascii="Arial" w:hAnsi="Arial" w:cs="Arial"/>
+          <w:lang w:val="es-ES"/>
+        </w:rPr>
+        <w:t>Euclid's</w:t>
+      </w:r>
+      <w:proofErr w:type="spellEnd"/>
+      <w:r>
+        <w:rPr>
+          <w:rFonts w:ascii="Arial" w:hAnsi="Arial" w:cs="Arial"/>
+          <w:lang w:val="es-ES"/>
+        </w:rPr>
+        <w:t xml:space="preserve"> </w:t>
+      </w:r>
+      <w:proofErr w:type="spellStart"/>
+      <w:r>
+        <w:rPr>
+          <w:rFonts w:ascii="Arial" w:hAnsi="Arial" w:cs="Arial"/>
+          <w:lang w:val="es-ES"/>
+        </w:rPr>
+        <w:t>algorithm</w:t>
+      </w:r>
+      <w:proofErr w:type="spellEnd"/>
+      <w:r>
+        <w:rPr>
+          <w:rFonts w:ascii="Arial" w:hAnsi="Arial" w:cs="Arial"/>
+          <w:lang w:val="es-ES"/>
+        </w:rPr>
+        <w:t xml:space="preserve"> has </w:t>
+      </w:r>
+      <w:proofErr w:type="spellStart"/>
+      <w:r>
+        <w:rPr>
+          <w:rFonts w:ascii="Arial" w:hAnsi="Arial" w:cs="Arial"/>
+          <w:lang w:val="es-ES"/>
+        </w:rPr>
+        <w:t>been</w:t>
+      </w:r>
+      <w:proofErr w:type="spellEnd"/>
+      <w:r>
+        <w:rPr>
+          <w:rFonts w:ascii="Arial" w:hAnsi="Arial" w:cs="Arial"/>
+          <w:lang w:val="es-ES"/>
+        </w:rPr>
+        <w:t xml:space="preserve"> </w:t>
+      </w:r>
+      <w:proofErr w:type="spellStart"/>
+      <w:r>
+        <w:rPr>
+          <w:rFonts w:ascii="Arial" w:hAnsi="Arial" w:cs="Arial"/>
+          <w:lang w:val="es-ES"/>
+        </w:rPr>
+        <w:t>studied</w:t>
+      </w:r>
+      <w:proofErr w:type="spellEnd"/>
+      <w:r>
+        <w:rPr>
+          <w:rFonts w:ascii="Arial" w:hAnsi="Arial" w:cs="Arial"/>
+          <w:lang w:val="es-ES"/>
+        </w:rPr>
+        <w:t xml:space="preserve"> </w:t>
+      </w:r>
+      <w:proofErr w:type="spellStart"/>
+      <w:r>
+        <w:rPr>
+          <w:rFonts w:ascii="Arial" w:hAnsi="Arial" w:cs="Arial"/>
+          <w:lang w:val="es-ES"/>
+        </w:rPr>
+        <w:t>thoroughly</w:t>
+      </w:r>
+      <w:proofErr w:type="spellEnd"/>
+      <w:r>
+        <w:rPr>
+          <w:rFonts w:ascii="Arial" w:hAnsi="Arial" w:cs="Arial"/>
+          <w:lang w:val="es-ES"/>
+        </w:rPr>
+        <w:t xml:space="preserve">. </w:t>
+      </w:r>
+      <w:r>
+        <w:rPr>
+          <w:rFonts w:ascii="Arial" w:hAnsi="Arial" w:cs="Arial"/>
+        </w:rPr>
+        <w:t>This efficiency can be described by the number of division steps the algorithm requires, multiplied by the computational expense of each step. The first known analysis of Euclid's algorithm is due to A.-A.-L. Reynaud in 1811</w:t>
+      </w:r>
+      <w:proofErr w:type="gramStart"/>
+      <w:r>
+        <w:rPr>
+          <w:rFonts w:ascii="Arial" w:hAnsi="Arial" w:cs="Arial"/>
+        </w:rPr>
+        <w:t>,</w:t>
+      </w:r>
+      <w:r>
+        <w:rPr>
+          <w:rFonts w:ascii="Arial" w:hAnsi="Arial" w:cs="Arial"/>
+          <w:sz w:val="14"/>
+          <w:szCs w:val="14"/>
+        </w:rPr>
+        <w:t>m</w:t>
+      </w:r>
+      <w:r>
+        <w:rPr>
+          <w:rFonts w:ascii="Arial" w:hAnsi="Arial" w:cs="Arial"/>
+        </w:rPr>
+        <w:t>who</w:t>
+      </w:r>
+      <w:proofErr w:type="gramEnd"/>
+      <w:r>
+        <w:rPr>
+          <w:rFonts w:ascii="Arial" w:hAnsi="Arial" w:cs="Arial"/>
+        </w:rPr>
+        <w:t xml:space="preserve"> showed that the number of division steps on input (</w:t>
+      </w:r>
+      <w:r>
+        <w:rPr>
+          <w:rFonts w:ascii="Arial" w:hAnsi="Arial" w:cs="Arial"/>
+          <w:i/>
+          <w:iCs/>
+        </w:rPr>
+        <w:t>u</w:t>
+      </w:r>
+      <w:r>
+        <w:rPr>
+          <w:rFonts w:ascii="Arial" w:hAnsi="Arial" w:cs="Arial"/>
+        </w:rPr>
+        <w:t xml:space="preserve">, </w:t>
+      </w:r>
+      <w:r>
+        <w:rPr>
+          <w:rFonts w:ascii="Arial" w:hAnsi="Arial" w:cs="Arial"/>
+          <w:i/>
+          <w:iCs/>
+        </w:rPr>
+        <w:t>v</w:t>
+      </w:r>
+      <w:r>
+        <w:rPr>
+          <w:rFonts w:ascii="Arial" w:hAnsi="Arial" w:cs="Arial"/>
+        </w:rPr>
+        <w:t xml:space="preserve">) is bounded by </w:t>
+      </w:r>
+      <w:r>
+        <w:rPr>
+          <w:rFonts w:ascii="Arial" w:hAnsi="Arial" w:cs="Arial"/>
+          <w:i/>
+          <w:iCs/>
+        </w:rPr>
+        <w:t>v</w:t>
+      </w:r>
+      <w:r>
+        <w:rPr>
+          <w:rFonts w:ascii="Arial" w:hAnsi="Arial" w:cs="Arial"/>
+        </w:rPr>
+        <w:t xml:space="preserve">; later he improved this to </w:t>
+      </w:r>
+      <w:r>
+        <w:rPr>
+          <w:rFonts w:ascii="Arial" w:hAnsi="Arial" w:cs="Arial"/>
+          <w:i/>
+          <w:iCs/>
+        </w:rPr>
+        <w:t>v</w:t>
+      </w:r>
+      <w:r>
+        <w:rPr>
+          <w:rFonts w:ascii="Arial" w:hAnsi="Arial" w:cs="Arial"/>
+        </w:rPr>
+        <w:t xml:space="preserve">/2 + 2. Later, in 1841, P.-J.-E. </w:t>
+      </w:r>
+      <w:proofErr w:type="spellStart"/>
+      <w:r>
+        <w:rPr>
+          <w:rFonts w:ascii="Arial" w:hAnsi="Arial" w:cs="Arial"/>
+        </w:rPr>
+        <w:t>Finck</w:t>
+      </w:r>
+      <w:proofErr w:type="spellEnd"/>
+      <w:r>
+        <w:rPr>
+          <w:rFonts w:ascii="Arial" w:hAnsi="Arial" w:cs="Arial"/>
+        </w:rPr>
+        <w:t xml:space="preserve"> </w:t>
+      </w:r>
+      <w:proofErr w:type="spellStart"/>
+      <w:r>
+        <w:rPr>
+          <w:rFonts w:ascii="Arial" w:hAnsi="Arial" w:cs="Arial"/>
+        </w:rPr>
+        <w:t>showe</w:t>
+      </w:r>
+      <w:proofErr w:type="spellEnd"/>
+      <w:r>
+        <w:rPr>
+          <w:rFonts w:ascii="Arial" w:hAnsi="Arial" w:cs="Arial"/>
+        </w:rPr>
+        <w:t xml:space="preserve"> that the number of division steps is at most 2 log</w:t>
+      </w:r>
+      <w:r>
+        <w:rPr>
+          <w:rFonts w:ascii="Arial" w:hAnsi="Arial" w:cs="Arial"/>
+          <w:sz w:val="14"/>
+          <w:szCs w:val="14"/>
+        </w:rPr>
+        <w:t xml:space="preserve">2 </w:t>
+      </w:r>
+      <w:r>
+        <w:rPr>
+          <w:rFonts w:ascii="Arial" w:hAnsi="Arial" w:cs="Arial"/>
+          <w:i/>
+          <w:iCs/>
+        </w:rPr>
+        <w:t xml:space="preserve">v </w:t>
+      </w:r>
+      <w:r>
+        <w:rPr>
+          <w:rFonts w:ascii="Arial" w:hAnsi="Arial" w:cs="Arial"/>
+        </w:rPr>
+        <w:t xml:space="preserve">+ 1’. </w:t>
+      </w:r>
+      <w:r>
+        <w:rPr>
+          <w:rFonts w:ascii="Arial" w:hAnsi="Arial" w:cs="Arial"/>
+          <w:lang w:val="es-ES"/>
+        </w:rPr>
+        <w:t>Por tanto esta será la complejidad que usaremos puesto que es bastante práctica de usar.</w:t>
+      </w:r>
+    </w:p>
+    <w:p>
+      <w:pPr>
+        <w:spacing w:line="240" w:lineRule="auto"/>
+        <w:rPr>
+          <w:rFonts w:ascii="Arial" w:hAnsi="Arial" w:cs="Arial"/>
+        </w:rPr>
+      </w:pPr>
+      <w:proofErr w:type="gramStart"/>
+      <w:r>
+        <w:t>T(</w:t>
+      </w:r>
+      <w:proofErr w:type="gramEnd"/>
+      <w:r>
+        <w:t>n) = O(Max( (m - #trans), (n - #per), Log(v)) )</w:t>
+      </w:r>
+    </w:p>
+    <w:p>
+      <w:pPr>
+        <w:spacing w:line="240" w:lineRule="auto"/>
+        <w:rPr>
+          <w:rFonts w:ascii="Arial" w:hAnsi="Arial" w:cs="Arial"/>
+        </w:rPr>
+      </w:pPr>
+      <w:proofErr w:type="gramStart"/>
+      <w:r>
+        <w:t>S(</w:t>
+      </w:r>
+      <w:proofErr w:type="gramEnd"/>
+      <w:r>
+        <w:t xml:space="preserve">n) = </w:t>
+      </w:r>
+      <w:r>
+        <w:rPr>
+          <w:rFonts w:ascii="Arial" w:hAnsi="Arial" w:cs="Arial"/>
+        </w:rPr>
+        <w:t xml:space="preserve">θ </w:t>
+      </w:r>
+      <w:r>
+        <w:t xml:space="preserve">(13) = </w:t>
+      </w:r>
+      <w:r>
+        <w:rPr>
+          <w:rFonts w:ascii="Arial" w:hAnsi="Arial" w:cs="Arial"/>
+        </w:rPr>
+        <w:t>θ (1)</w:t>
+      </w:r>
+    </w:p>
+    <w:p>
+      <w:pPr>
+        <w:spacing w:line="240" w:lineRule="auto"/>
+        <w:rPr>
+          <w:rFonts w:asciiTheme="majorHAnsi" w:hAnsiTheme="majorHAnsi" w:cs="Arial"/>
+        </w:rPr>
+      </w:pPr>
+    </w:p>
+    <w:p>
+      <w:pPr>
+        <w:autoSpaceDE w:val="0"/>
+        <w:autoSpaceDN w:val="0"/>
+        <w:adjustRightInd w:val="0"/>
+        <w:spacing w:after="0" w:line="240" w:lineRule="auto"/>
+        <w:rPr>
+          <w:rFonts w:asciiTheme="majorHAnsi" w:hAnsiTheme="majorHAnsi" w:cs="Calibri"/>
+          <w:bCs/>
+          <w:color w:val="000000"/>
+          <w:sz w:val="24"/>
+          <w:szCs w:val="24"/>
+          <w:lang w:val="es-ES"/>
+        </w:rPr>
+      </w:pPr>
+      <w:r>
+        <w:rPr>
+          <w:rFonts w:asciiTheme="majorHAnsi" w:hAnsiTheme="majorHAnsi" w:cs="Calibri"/>
+          <w:bCs/>
+          <w:color w:val="000000"/>
+          <w:sz w:val="24"/>
+          <w:szCs w:val="24"/>
+          <w:lang w:val="es-ES"/>
+        </w:rPr>
+        <w:t xml:space="preserve">3. </w:t>
+      </w:r>
+      <w:r>
+        <w:rPr>
+          <w:rFonts w:asciiTheme="majorHAnsi" w:hAnsiTheme="majorHAnsi" w:cs="Calibri"/>
+          <w:bCs/>
+          <w:i/>
+          <w:color w:val="000000"/>
+          <w:sz w:val="24"/>
+          <w:szCs w:val="24"/>
+          <w:lang w:val="es-ES"/>
+        </w:rPr>
+        <w:t>Comentarios finales</w:t>
+      </w:r>
+      <w:r>
+        <w:rPr>
+          <w:rFonts w:asciiTheme="majorHAnsi" w:hAnsiTheme="majorHAnsi" w:cs="Calibri"/>
+          <w:bCs/>
+          <w:color w:val="000000"/>
+          <w:sz w:val="24"/>
+          <w:szCs w:val="24"/>
+          <w:lang w:val="es-ES"/>
+        </w:rPr>
+        <w:t xml:space="preserve"> </w:t>
+      </w:r>
+    </w:p>
+    <w:p>
+      <w:pPr>
+        <w:autoSpaceDE w:val="0"/>
+        <w:autoSpaceDN w:val="0"/>
+        <w:adjustRightInd w:val="0"/>
+        <w:spacing w:after="0" w:line="240" w:lineRule="auto"/>
+        <w:rPr>
+          <w:rFonts w:ascii="Calibri" w:hAnsi="Calibri" w:cs="Calibri"/>
+          <w:color w:val="000000"/>
+          <w:sz w:val="24"/>
+          <w:szCs w:val="24"/>
+          <w:lang w:val="es-ES"/>
+        </w:rPr>
+      </w:pPr>
+    </w:p>
+    <w:p>
+      <w:pPr>
+        <w:pStyle w:val="Default"/>
+        <w:rPr>
+          <w:rFonts w:ascii="Calibri" w:hAnsi="Calibri" w:cs="Calibri"/>
+          <w:sz w:val="22"/>
+          <w:szCs w:val="22"/>
+          <w:lang w:val="es-ES"/>
+        </w:rPr>
+      </w:pPr>
+      <w:r>
+        <w:rPr>
+          <w:rFonts w:ascii="Calibri" w:hAnsi="Calibri" w:cs="Calibri"/>
+          <w:sz w:val="22"/>
+          <w:szCs w:val="22"/>
+          <w:lang w:val="es-ES"/>
+        </w:rPr>
+        <w:t>El algoritmo cumple eficazmen</w:t>
+      </w:r>
+      <w:bookmarkStart w:id="0" w:name="_GoBack"/>
+      <w:bookmarkEnd w:id="0"/>
+      <w:r>
+        <w:rPr>
+          <w:rFonts w:ascii="Calibri" w:hAnsi="Calibri" w:cs="Calibri"/>
+          <w:sz w:val="22"/>
+          <w:szCs w:val="22"/>
+          <w:lang w:val="es-ES"/>
+        </w:rPr>
+        <w:t>te con todos los casos de prueba presentados por el enunciado y otros casos de prueba más estrictos propuestos por el grupo de trabajo. Adicionalmente el tiempo de respuesta observado por este parece ser satisfactorio con respecto a los estándares del curso y no se encontraron soluciones más óptimas en complejidad, por tanto consideramos que el algoritmo propuesto es el adecuado para la solución del problema.</w:t>
+      </w:r>
+    </w:p>
+    <w:p>
+      <w:pPr>
+        <w:pStyle w:val="Default"/>
+        <w:rPr>
+          <w:rFonts w:ascii="Calibri" w:hAnsi="Calibri" w:cs="Calibri"/>
+          <w:sz w:val="22"/>
+          <w:szCs w:val="22"/>
+          <w:lang w:val="es-ES"/>
+        </w:rPr>
+      </w:pPr>
+    </w:p>
+    <w:p>
+      <w:pPr>
+        <w:pStyle w:val="Default"/>
+        <w:rPr>
+          <w:rFonts w:asciiTheme="minorHAnsi" w:hAnsiTheme="minorHAnsi" w:cs="Calibri"/>
+          <w:sz w:val="22"/>
+          <w:szCs w:val="22"/>
+          <w:lang w:val="es-ES"/>
+        </w:rPr>
+      </w:pPr>
+      <w:r>
+        <w:rPr>
+          <w:rFonts w:asciiTheme="minorHAnsi" w:hAnsiTheme="minorHAnsi" w:cs="Calibri"/>
+          <w:sz w:val="22"/>
+          <w:szCs w:val="22"/>
+          <w:lang w:val="es-ES"/>
+        </w:rPr>
+        <w:t xml:space="preserve">Nota: Al correr el archivo si no imprime el </w:t>
+      </w:r>
+      <w:proofErr w:type="gramStart"/>
+      <w:r>
+        <w:rPr>
+          <w:rFonts w:asciiTheme="minorHAnsi" w:hAnsiTheme="minorHAnsi" w:cs="Calibri"/>
+          <w:sz w:val="22"/>
+          <w:szCs w:val="22"/>
+          <w:lang w:val="es-ES"/>
+        </w:rPr>
+        <w:t>ultimo</w:t>
+      </w:r>
+      <w:proofErr w:type="gramEnd"/>
+      <w:r>
+        <w:rPr>
+          <w:rFonts w:asciiTheme="minorHAnsi" w:hAnsiTheme="minorHAnsi" w:cs="Calibri"/>
+          <w:sz w:val="22"/>
+          <w:szCs w:val="22"/>
+          <w:lang w:val="es-ES"/>
+        </w:rPr>
+        <w:t xml:space="preserve"> valor de inmediato, darle 2 veces a </w:t>
+      </w:r>
+      <w:proofErr w:type="spellStart"/>
+      <w:r>
+        <w:rPr>
+          <w:rFonts w:asciiTheme="minorHAnsi" w:hAnsiTheme="minorHAnsi" w:cs="Calibri"/>
+          <w:sz w:val="22"/>
+          <w:szCs w:val="22"/>
+          <w:lang w:val="es-ES"/>
+        </w:rPr>
+        <w:t>enter</w:t>
+      </w:r>
+      <w:proofErr w:type="spellEnd"/>
+      <w:r>
+        <w:rPr>
+          <w:rFonts w:asciiTheme="minorHAnsi" w:hAnsiTheme="minorHAnsi" w:cs="Calibri"/>
+          <w:sz w:val="22"/>
+          <w:szCs w:val="22"/>
+          <w:lang w:val="es-ES"/>
+        </w:rPr>
+        <w:t>.</w:t>
+      </w:r>
+    </w:p>
+    <w:p>
+      <w:pPr>
+        <w:spacing w:line="240" w:lineRule="auto"/>
+        <w:rPr>
+          <w:lang w:val="es-ES"/>
+        </w:rPr>
+      </w:pPr>
+    </w:p>
+    <w:p>
+      <w:pPr>
+        <w:autoSpaceDE w:val="0"/>
+        <w:autoSpaceDN w:val="0"/>
+        <w:adjustRightInd w:val="0"/>
+        <w:spacing w:after="0" w:line="240" w:lineRule="auto"/>
+        <w:rPr>
+          <w:rFonts w:ascii="Calibri" w:hAnsi="Calibri" w:cs="Calibri"/>
+          <w:color w:val="000000"/>
+          <w:lang w:val="es-ES"/>
+        </w:rPr>
+      </w:pPr>
+      <w:r>
+        <w:rPr>
+          <w:rFonts w:ascii="Calibri" w:hAnsi="Calibri" w:cs="Calibri"/>
+          <w:color w:val="000000"/>
+          <w:lang w:val="es-ES"/>
+        </w:rPr>
+        <w:t xml:space="preserve">Referencias: </w:t>
+      </w:r>
+    </w:p>
+    <w:p>
+      <w:pPr>
+        <w:autoSpaceDE w:val="0"/>
+        <w:autoSpaceDN w:val="0"/>
+        <w:adjustRightInd w:val="0"/>
+        <w:spacing w:after="0" w:line="240" w:lineRule="auto"/>
+        <w:rPr>
+          <w:rFonts w:ascii="Calibri" w:hAnsi="Calibri" w:cs="Calibri"/>
+          <w:color w:val="000000"/>
+          <w:lang w:val="es-ES"/>
+        </w:rPr>
+      </w:pPr>
+    </w:p>
+    <w:p>
+      <w:pPr>
+        <w:spacing w:line="240" w:lineRule="auto"/>
+        <w:rPr>
+          <w:rFonts w:ascii="Calibri" w:hAnsi="Calibri" w:cs="Calibri"/>
+          <w:color w:val="000000"/>
+          <w:lang w:val="es-ES"/>
+        </w:rPr>
+      </w:pPr>
+      <w:r>
+        <w:rPr>
+          <w:rFonts w:ascii="Calibri" w:hAnsi="Calibri" w:cs="Calibri"/>
+          <w:color w:val="000000"/>
+          <w:lang w:val="es-ES"/>
+        </w:rPr>
+        <w:t>[</w:t>
+      </w:r>
+      <w:r>
+        <w:rPr>
+          <w:rFonts w:ascii="Calibri" w:hAnsi="Calibri" w:cs="Calibri"/>
+          <w:color w:val="000000"/>
+          <w:lang w:val="es-ES"/>
+        </w:rPr>
+        <w:t>1</w:t>
+      </w:r>
+      <w:r>
+        <w:rPr>
+          <w:rFonts w:ascii="Calibri" w:hAnsi="Calibri" w:cs="Calibri"/>
+          <w:color w:val="000000"/>
+          <w:lang w:val="es-ES"/>
+        </w:rPr>
+        <w:t xml:space="preserve">] </w:t>
+      </w:r>
+      <w:hyperlink r:id="rId4" w:history="1">
+        <w:r>
+          <w:rPr>
+            <w:rStyle w:val="Hipervnculo"/>
+            <w:rFonts w:ascii="Calibri" w:hAnsi="Calibri" w:cs="Calibri"/>
+            <w:lang w:val="es-ES"/>
+          </w:rPr>
+          <w:t>https://en.wikipedia.org/wiki/Euclidean_algorithm</w:t>
+        </w:r>
+      </w:hyperlink>
+    </w:p>
+    <w:p>
+      <w:pPr>
+        <w:spacing w:line="240" w:lineRule="auto"/>
+        <w:rPr>
+          <w:rFonts w:ascii="Calibri" w:hAnsi="Calibri" w:cs="Calibri"/>
+          <w:color w:val="000000"/>
+          <w:lang w:val="es-ES"/>
+        </w:rPr>
+      </w:pPr>
+      <w:r>
+        <w:rPr>
+          <w:rFonts w:ascii="Calibri" w:hAnsi="Calibri" w:cs="Calibri"/>
+          <w:color w:val="000000"/>
+          <w:lang w:val="es-ES"/>
+        </w:rPr>
+        <w:t>[2]</w:t>
+      </w:r>
+      <w:r>
+        <w:rPr>
+          <w:lang w:val="es-ES"/>
+        </w:rPr>
+        <w:t xml:space="preserve"> </w:t>
+      </w:r>
+      <w:hyperlink r:id="rId5" w:history="1">
+        <w:r>
+          <w:rPr>
+            <w:rStyle w:val="Hipervnculo"/>
+            <w:rFonts w:ascii="Calibri" w:hAnsi="Calibri" w:cs="Calibri"/>
+            <w:lang w:val="es-ES"/>
+          </w:rPr>
+          <w:t>https://cgi.csc.liv.ac.uk/~martin/teaching/comp202/Java/GCD.html</w:t>
+        </w:r>
+      </w:hyperlink>
+    </w:p>
+    <w:p>
+      <w:pPr>
+        <w:rPr>
+          <w:rFonts w:ascii="Calibri" w:hAnsi="Calibri" w:cs="Calibri"/>
+          <w:color w:val="000000"/>
+          <w:lang w:val="es-ES"/>
+        </w:rPr>
+      </w:pPr>
     </w:p>
     <w:p>
       <w:pPr>
@@ -532,6 +1182,33 @@
     <w:semiHidden/>
     <w:unhideWhenUsed/>
   </w:style>
+  <w:style w:type="paragraph" w:customStyle="1" w:styleId="Default">
+    <w:name w:val="Default"/>
+    <w:rsid w:val="002C557E"/>
+    <w:pPr>
+      <w:autoSpaceDE w:val="0"/>
+      <w:autoSpaceDN w:val="0"/>
+      <w:adjustRightInd w:val="0"/>
+      <w:spacing w:after="0" w:line="240" w:lineRule="auto"/>
+    </w:pPr>
+    <w:rPr>
+      <w:rFonts w:ascii="Arial" w:hAnsi="Arial" w:cs="Arial"/>
+      <w:color w:val="000000"/>
+      <w:sz w:val="24"/>
+      <w:szCs w:val="24"/>
+    </w:rPr>
+  </w:style>
+  <w:style w:type="character" w:styleId="Hipervnculo">
+    <w:name w:val="Hyperlink"/>
+    <w:basedOn w:val="Fuentedeprrafopredeter"/>
+    <w:uiPriority w:val="99"/>
+    <w:unhideWhenUsed/>
+    <w:rsid w:val="002C557E"/>
+    <w:rPr>
+      <w:color w:val="0563C1" w:themeColor="hyperlink"/>
+      <w:u w:val="single"/>
+    </w:rPr>
+  </w:style>
 </w:styles>
 </file>
 

</xml_diff>